<commit_message>
How to contribute to medusa-kernel updated
</commit_message>
<xml_diff>
--- a/medusa-kernel/How to contribute.docx
+++ b/medusa-kernel/How to contribute.docx
@@ -26,13 +26,11 @@
         <w:t>How to contribute</w:t>
       </w:r>
     </w:p>
-    <w:p/>
     <w:p>
       <w:pPr>
         <w:rPr>
           <w:sz w:val="24"/>
           <w:szCs w:val="24"/>
-          <w:lang w:val="es-ES"/>
         </w:rPr>
       </w:pPr>
       <w:r>
@@ -213,125 +211,392 @@
           </mc:Fallback>
         </mc:AlternateContent>
       </w:r>
-      <w:r>
-        <w:rPr>
-          <w:rFonts w:ascii="Segoe UI" w:hAnsi="Segoe UI" w:cs="Segoe UI"/>
-          <w:color w:val="4C4D4D"/>
+    </w:p>
+    <w:p>
+      <w:pPr>
+        <w:jc w:val="both"/>
+        <w:rPr>
+          <w:rFonts w:cstheme="minorHAnsi"/>
+        </w:rPr>
+      </w:pPr>
+    </w:p>
+    <w:p>
+      <w:pPr>
+        <w:jc w:val="both"/>
+        <w:rPr>
+          <w:rFonts w:cstheme="minorHAnsi"/>
+        </w:rPr>
+      </w:pPr>
+      <w:r>
+        <w:rPr>
+          <w:rFonts w:cstheme="minorHAnsi"/>
+        </w:rPr>
+        <w:t>MEDUSA</w:t>
+      </w:r>
+      <w:r>
+        <w:rPr>
+          <w:rFonts w:cstheme="minorHAnsi"/>
+        </w:rPr>
+        <w:t xml:space="preserve"> </w:t>
+      </w:r>
+      <w:r>
+        <w:rPr>
+          <w:rFonts w:cstheme="minorHAnsi"/>
+        </w:rPr>
+        <w:t xml:space="preserve">has been </w:t>
+      </w:r>
+      <w:r>
+        <w:rPr>
+          <w:rFonts w:cstheme="minorHAnsi"/>
+        </w:rPr>
+        <w:t xml:space="preserve">developed by researchers and engineers from the </w:t>
+      </w:r>
+      <w:r>
+        <w:rPr>
+          <w:rFonts w:cstheme="minorHAnsi"/>
+        </w:rPr>
+        <w:t xml:space="preserve">Brain-Computer Interface Lab </w:t>
+      </w:r>
+      <w:r>
+        <w:rPr>
+          <w:rFonts w:cstheme="minorHAnsi"/>
+        </w:rPr>
+        <w:t>within </w:t>
+      </w:r>
+      <w:r>
+        <w:rPr>
+          <w:rFonts w:cstheme="minorHAnsi"/>
+        </w:rPr>
+        <w:t xml:space="preserve">the </w:t>
+      </w:r>
+      <w:hyperlink r:id="rId9" w:history="1">
+        <w:r>
+          <w:rPr>
+            <w:rStyle w:val="Hipervnculo"/>
+            <w:rFonts w:cstheme="minorHAnsi"/>
+          </w:rPr>
+          <w:t>Biomedical Engineering</w:t>
+        </w:r>
+        <w:r>
+          <w:rPr>
+            <w:rStyle w:val="Hipervnculo"/>
+            <w:rFonts w:cstheme="minorHAnsi"/>
+          </w:rPr>
+          <w:t xml:space="preserve"> </w:t>
+        </w:r>
+        <w:r>
+          <w:rPr>
+            <w:rStyle w:val="Hipervnculo"/>
+            <w:rFonts w:cstheme="minorHAnsi"/>
+          </w:rPr>
+          <w:t>Group</w:t>
+        </w:r>
+      </w:hyperlink>
+      <w:r>
+        <w:rPr>
+          <w:rFonts w:cstheme="minorHAnsi"/>
+        </w:rPr>
+        <w:t xml:space="preserve"> of the University of Valladolid</w:t>
+      </w:r>
+      <w:r>
+        <w:rPr>
+          <w:rFonts w:cstheme="minorHAnsi"/>
+        </w:rPr>
+        <w:t xml:space="preserve">. </w:t>
+      </w:r>
+      <w:r>
+        <w:rPr>
+          <w:rFonts w:cstheme="minorHAnsi"/>
+        </w:rPr>
+        <w:t>The team</w:t>
+      </w:r>
+      <w:r>
+        <w:rPr>
+          <w:rFonts w:cstheme="minorHAnsi"/>
+        </w:rPr>
+        <w:t xml:space="preserve"> </w:t>
+      </w:r>
+      <w:proofErr w:type="gramStart"/>
+      <w:r>
+        <w:rPr>
+          <w:rFonts w:cstheme="minorHAnsi"/>
+        </w:rPr>
+        <w:t>open</w:t>
+      </w:r>
+      <w:r>
+        <w:rPr>
+          <w:rFonts w:cstheme="minorHAnsi"/>
+        </w:rPr>
+        <w:t xml:space="preserve"> </w:t>
+      </w:r>
+      <w:r>
+        <w:rPr>
+          <w:rFonts w:cstheme="minorHAnsi"/>
+        </w:rPr>
+        <w:t>sourced</w:t>
+      </w:r>
+      <w:proofErr w:type="gramEnd"/>
+      <w:r>
+        <w:rPr>
+          <w:rFonts w:cstheme="minorHAnsi"/>
+        </w:rPr>
+        <w:t xml:space="preserve"> </w:t>
+      </w:r>
+      <w:r>
+        <w:rPr>
+          <w:rFonts w:cstheme="minorHAnsi"/>
+        </w:rPr>
+        <w:t>MEDUSA</w:t>
+      </w:r>
+      <w:r>
+        <w:rPr>
+          <w:rFonts w:cstheme="minorHAnsi"/>
+        </w:rPr>
+        <w:t xml:space="preserve"> in the hope of sharing </w:t>
+      </w:r>
+      <w:r>
+        <w:rPr>
+          <w:rFonts w:cstheme="minorHAnsi"/>
+        </w:rPr>
+        <w:t>our tools and knowledge</w:t>
+      </w:r>
+      <w:r>
+        <w:rPr>
+          <w:rFonts w:cstheme="minorHAnsi"/>
+        </w:rPr>
+        <w:t xml:space="preserve"> with the external community </w:t>
+      </w:r>
+      <w:r>
+        <w:rPr>
+          <w:rFonts w:cstheme="minorHAnsi"/>
+        </w:rPr>
+        <w:t>to</w:t>
+      </w:r>
+      <w:r>
+        <w:rPr>
+          <w:rFonts w:cstheme="minorHAnsi"/>
+        </w:rPr>
+        <w:t xml:space="preserve"> encourag</w:t>
+      </w:r>
+      <w:r>
+        <w:rPr>
+          <w:rFonts w:cstheme="minorHAnsi"/>
+        </w:rPr>
+        <w:t>e</w:t>
+      </w:r>
+      <w:r>
+        <w:rPr>
+          <w:rFonts w:cstheme="minorHAnsi"/>
+        </w:rPr>
+        <w:t xml:space="preserve"> collaboration between researchers and industry. </w:t>
+      </w:r>
+      <w:r>
+        <w:rPr>
+          <w:rFonts w:cstheme="minorHAnsi"/>
+        </w:rPr>
+        <w:t>MEDUSA</w:t>
+      </w:r>
+      <w:r>
+        <w:rPr>
+          <w:rFonts w:cstheme="minorHAnsi"/>
+        </w:rPr>
+        <w:t xml:space="preserve"> </w:t>
+      </w:r>
+      <w:r>
+        <w:rPr>
+          <w:rFonts w:cstheme="minorHAnsi"/>
+        </w:rPr>
+        <w:t>is</w:t>
+      </w:r>
+      <w:r>
+        <w:rPr>
+          <w:rFonts w:cstheme="minorHAnsi"/>
+        </w:rPr>
+        <w:t xml:space="preserve"> grow</w:t>
+      </w:r>
+      <w:r>
+        <w:rPr>
+          <w:rFonts w:cstheme="minorHAnsi"/>
+        </w:rPr>
+        <w:t>ing</w:t>
+      </w:r>
+      <w:r>
+        <w:rPr>
+          <w:rFonts w:cstheme="minorHAnsi"/>
+        </w:rPr>
+        <w:t xml:space="preserve"> into a thriving ecosystem of pro</w:t>
+      </w:r>
+      <w:r>
+        <w:rPr>
+          <w:rFonts w:cstheme="minorHAnsi"/>
+        </w:rPr>
+        <w:t xml:space="preserve">jects, but </w:t>
+      </w:r>
+      <w:r>
+        <w:rPr>
+          <w:rFonts w:cstheme="minorHAnsi"/>
+        </w:rPr>
+        <w:t xml:space="preserve">our goal is still to make </w:t>
+      </w:r>
+      <w:r>
+        <w:rPr>
+          <w:rFonts w:cstheme="minorHAnsi"/>
+        </w:rPr>
+        <w:t>neuro</w:t>
+      </w:r>
+      <w:r>
+        <w:rPr>
+          <w:rFonts w:cstheme="minorHAnsi"/>
+        </w:rPr>
+        <w:t>technology accessible to anyone, anywhere</w:t>
+      </w:r>
+      <w:r>
+        <w:rPr>
+          <w:rFonts w:cstheme="minorHAnsi"/>
+        </w:rPr>
+        <w:t xml:space="preserve">. </w:t>
+      </w:r>
+      <w:r>
+        <w:rPr>
+          <w:rFonts w:cstheme="minorHAnsi"/>
+        </w:rPr>
+        <w:t>That said, the</w:t>
+      </w:r>
+      <w:r>
+        <w:rPr>
+          <w:rFonts w:cstheme="minorHAnsi"/>
+        </w:rPr>
+        <w:t xml:space="preserve"> MEDUSA ecosystem </w:t>
+      </w:r>
+      <w:r>
+        <w:rPr>
+          <w:rFonts w:cstheme="minorHAnsi"/>
+        </w:rPr>
+        <w:t>can only be</w:t>
+      </w:r>
+      <w:r>
+        <w:rPr>
+          <w:rFonts w:cstheme="minorHAnsi"/>
+        </w:rPr>
+        <w:t>come</w:t>
+      </w:r>
+      <w:r>
+        <w:rPr>
+          <w:rFonts w:cstheme="minorHAnsi"/>
+        </w:rPr>
+        <w:t xml:space="preserve"> what we envision with the contributions </w:t>
+      </w:r>
+      <w:r>
+        <w:rPr>
+          <w:rFonts w:cstheme="minorHAnsi"/>
+        </w:rPr>
+        <w:t>of</w:t>
+      </w:r>
+      <w:r>
+        <w:rPr>
+          <w:rFonts w:cstheme="minorHAnsi"/>
+        </w:rPr>
+        <w:t xml:space="preserve"> a wider</w:t>
+      </w:r>
+      <w:r>
+        <w:rPr>
+          <w:rFonts w:cstheme="minorHAnsi"/>
+        </w:rPr>
+        <w:t xml:space="preserve"> neurotech</w:t>
+      </w:r>
+      <w:r>
+        <w:rPr>
+          <w:rFonts w:cstheme="minorHAnsi"/>
+        </w:rPr>
+        <w:t xml:space="preserve"> community. </w:t>
+      </w:r>
+      <w:r>
+        <w:rPr>
+          <w:rFonts w:cstheme="minorHAnsi"/>
+        </w:rPr>
+        <w:t xml:space="preserve">If you share our vision, we encourage you to contribute in any way you can. </w:t>
+      </w:r>
+      <w:r>
+        <w:rPr>
+          <w:rFonts w:ascii="Roboto" w:hAnsi="Roboto"/>
+          <w:color w:val="202124"/>
           <w:shd w:val="clear" w:color="auto" w:fill="FFFFFF"/>
         </w:rPr>
-        <w:t>For </w:t>
-      </w:r>
-      <w:r>
-        <w:rPr>
-          <w:rStyle w:val="CdigoHTML"/>
-          <w:rFonts w:ascii="Consolas" w:eastAsiaTheme="minorHAnsi" w:hAnsi="Consolas"/>
-          <w:color w:val="E83E8C"/>
-          <w:sz w:val="21"/>
-          <w:szCs w:val="21"/>
-          <w:shd w:val="clear" w:color="auto" w:fill="F9F2F4"/>
-        </w:rPr>
-        <w:t xml:space="preserve">MEDUSA© </w:t>
-      </w:r>
-      <w:r>
-        <w:rPr>
-          <w:rStyle w:val="CdigoHTML"/>
-          <w:rFonts w:ascii="Consolas" w:eastAsiaTheme="minorHAnsi" w:hAnsi="Consolas"/>
-          <w:color w:val="E83E8C"/>
-          <w:sz w:val="21"/>
-          <w:szCs w:val="21"/>
-          <w:shd w:val="clear" w:color="auto" w:fill="F9F2F4"/>
-        </w:rPr>
-        <w:t>Kernel 1.0.0</w:t>
-      </w:r>
-    </w:p>
-    <w:p>
-      <w:pPr>
-        <w:jc w:val="both"/>
-        <w:rPr>
-          <w:rFonts w:cstheme="minorHAnsi"/>
-        </w:rPr>
-      </w:pPr>
-    </w:p>
-    <w:p>
-      <w:pPr>
-        <w:jc w:val="both"/>
-        <w:rPr>
-          <w:rFonts w:cstheme="minorHAnsi"/>
-        </w:rPr>
-      </w:pPr>
-      <w:r>
-        <w:rPr>
-          <w:rFonts w:cstheme="minorHAnsi"/>
-        </w:rPr>
-        <w:t xml:space="preserve">The MEDUSA ecosystem </w:t>
-      </w:r>
-      <w:r>
-        <w:rPr>
-          <w:rFonts w:cstheme="minorHAnsi"/>
-        </w:rPr>
-        <w:t xml:space="preserve">can only be what we envision with the contributions of </w:t>
-      </w:r>
-      <w:r>
-        <w:rPr>
-          <w:rFonts w:cstheme="minorHAnsi"/>
-        </w:rPr>
-        <w:t>its</w:t>
-      </w:r>
-      <w:r>
-        <w:rPr>
-          <w:rFonts w:cstheme="minorHAnsi"/>
-        </w:rPr>
-        <w:t xml:space="preserve"> community. Thank you very much for your enthusiasm and hard work. We appreciate everything you do</w:t>
-      </w:r>
-      <w:r>
-        <w:rPr>
-          <w:rFonts w:cstheme="minorHAnsi"/>
-        </w:rPr>
-        <w:t xml:space="preserve">. </w:t>
-      </w:r>
-    </w:p>
-    <w:p>
-      <w:pPr>
-        <w:jc w:val="both"/>
-        <w:rPr>
-          <w:rFonts w:cstheme="minorHAnsi"/>
-        </w:rPr>
-      </w:pPr>
-      <w:r>
-        <w:rPr>
-          <w:rFonts w:cstheme="minorHAnsi"/>
-        </w:rPr>
-        <w:t xml:space="preserve">There are many ways to contribute to </w:t>
-      </w:r>
-      <w:r>
-        <w:rPr>
-          <w:rFonts w:cstheme="minorHAnsi"/>
-        </w:rPr>
-        <w:t xml:space="preserve">MEDUSA© Kernel. </w:t>
-      </w:r>
-      <w:r>
-        <w:rPr>
-          <w:rFonts w:cstheme="minorHAnsi"/>
-        </w:rPr>
-        <w:t>This guide includes everything you need to get started.</w:t>
-      </w:r>
-      <w:r>
-        <w:rPr>
-          <w:rFonts w:cstheme="minorHAnsi"/>
-        </w:rPr>
-        <w:t xml:space="preserve"> </w:t>
-      </w:r>
-      <w:r>
-        <w:rPr>
-          <w:rFonts w:cstheme="minorHAnsi"/>
-        </w:rPr>
-        <w:t>There are several w</w:t>
-      </w:r>
-      <w:r>
-        <w:rPr>
-          <w:rFonts w:cstheme="minorHAnsi"/>
-        </w:rPr>
-        <w:t>ays to contribute:</w:t>
+        <w:t> </w:t>
+      </w:r>
+      <w:r>
+        <w:rPr>
+          <w:rFonts w:cstheme="minorHAnsi"/>
+        </w:rPr>
+        <w:t>Thank</w:t>
+      </w:r>
+      <w:r>
+        <w:rPr>
+          <w:rFonts w:cstheme="minorHAnsi"/>
+        </w:rPr>
+        <w:t xml:space="preserve"> you</w:t>
+      </w:r>
+      <w:r>
+        <w:rPr>
+          <w:rFonts w:cstheme="minorHAnsi"/>
+        </w:rPr>
+        <w:t xml:space="preserve"> so much for your enthusiasm and your work—we appreciate everything you do!</w:t>
+      </w:r>
+    </w:p>
+    <w:p>
+      <w:pPr>
+        <w:jc w:val="both"/>
+        <w:rPr>
+          <w:rFonts w:cstheme="minorHAnsi"/>
+        </w:rPr>
+      </w:pPr>
+      <w:r>
+        <w:rPr>
+          <w:rFonts w:cstheme="minorHAnsi"/>
+        </w:rPr>
+        <w:t xml:space="preserve">There are </w:t>
+      </w:r>
+      <w:r>
+        <w:rPr>
+          <w:rFonts w:cstheme="minorHAnsi"/>
+        </w:rPr>
+        <w:t>different</w:t>
+      </w:r>
+      <w:r>
+        <w:rPr>
+          <w:rFonts w:cstheme="minorHAnsi"/>
+        </w:rPr>
+        <w:t xml:space="preserve"> ways to contribute to MEDUSA© Kernel. This guide includes everything you need to get started. </w:t>
+      </w:r>
+      <w:r>
+        <w:rPr>
+          <w:rFonts w:cstheme="minorHAnsi"/>
+        </w:rPr>
+        <w:t>The main</w:t>
+      </w:r>
+      <w:r>
+        <w:rPr>
+          <w:rFonts w:cstheme="minorHAnsi"/>
+        </w:rPr>
+        <w:t xml:space="preserve"> w</w:t>
+      </w:r>
+      <w:r>
+        <w:rPr>
+          <w:rFonts w:cstheme="minorHAnsi"/>
+        </w:rPr>
+        <w:t>ays to contribute</w:t>
+      </w:r>
+      <w:r>
+        <w:rPr>
+          <w:rFonts w:cstheme="minorHAnsi"/>
+        </w:rPr>
+        <w:t xml:space="preserve"> are</w:t>
+      </w:r>
+      <w:r>
+        <w:rPr>
+          <w:rFonts w:cstheme="minorHAnsi"/>
+        </w:rPr>
+        <w:t>:</w:t>
       </w:r>
     </w:p>
     <w:p>
@@ -350,13 +615,7 @@
         <w:rPr>
           <w:rFonts w:cstheme="minorHAnsi"/>
         </w:rPr>
-        <w:t>C</w:t>
-      </w:r>
-      <w:r>
-        <w:rPr>
-          <w:rFonts w:cstheme="minorHAnsi"/>
-        </w:rPr>
-        <w:t>ontribute code</w:t>
+        <w:t>Contribute code</w:t>
       </w:r>
     </w:p>
     <w:p>
@@ -375,13 +634,7 @@
         <w:rPr>
           <w:rFonts w:cstheme="minorHAnsi"/>
         </w:rPr>
-        <w:t>I</w:t>
-      </w:r>
-      <w:r>
-        <w:rPr>
-          <w:rFonts w:cstheme="minorHAnsi"/>
-        </w:rPr>
-        <w:t>mprovements to API documentation</w:t>
+        <w:t>Improvements to API documentation</w:t>
       </w:r>
     </w:p>
     <w:p>
@@ -458,55 +711,7 @@
         <w:rPr>
           <w:rFonts w:cstheme="minorHAnsi"/>
         </w:rPr>
-        <w:t xml:space="preserve">Whether you are adding </w:t>
-      </w:r>
-      <w:r>
-        <w:rPr>
-          <w:rFonts w:cstheme="minorHAnsi"/>
-        </w:rPr>
-        <w:t xml:space="preserve">new </w:t>
-      </w:r>
-      <w:r>
-        <w:rPr>
-          <w:rFonts w:cstheme="minorHAnsi"/>
-        </w:rPr>
-        <w:t xml:space="preserve">signal processing method </w:t>
-      </w:r>
-      <w:r>
-        <w:rPr>
-          <w:rFonts w:cstheme="minorHAnsi"/>
-        </w:rPr>
-        <w:t>or</w:t>
-      </w:r>
-      <w:r>
-        <w:rPr>
-          <w:rFonts w:cstheme="minorHAnsi"/>
-        </w:rPr>
-        <w:t xml:space="preserve"> </w:t>
-      </w:r>
-      <w:r>
-        <w:rPr>
-          <w:rFonts w:cstheme="minorHAnsi"/>
-        </w:rPr>
-        <w:t>proposing</w:t>
-      </w:r>
-      <w:r>
-        <w:rPr>
-          <w:rFonts w:cstheme="minorHAnsi"/>
-        </w:rPr>
-        <w:t xml:space="preserve"> a major design change</w:t>
-      </w:r>
-      <w:r>
-        <w:rPr>
-          <w:rFonts w:cstheme="minorHAnsi"/>
-        </w:rPr>
-        <w:t xml:space="preserve"> in the API</w:t>
-      </w:r>
-      <w:r>
-        <w:rPr>
-          <w:rFonts w:cstheme="minorHAnsi"/>
-        </w:rPr>
-        <w:t>, this portion of the contributor guide will help you get started. Thank you for work and interest in improving MEDUSA© Kernel.</w:t>
+        <w:t>Whether you are adding new signal processing method or proposing a major design change in the API, this portion of the contributor guide will help you get started. Thank you for work and interest in improving MEDUSA© Kernel.</w:t>
       </w:r>
     </w:p>
     <w:p>
@@ -607,13 +812,7 @@
         <w:rPr>
           <w:rFonts w:cstheme="minorHAnsi"/>
         </w:rPr>
-        <w:t>MEDUSA</w:t>
-      </w:r>
-      <w:r>
-        <w:rPr>
-          <w:rFonts w:cstheme="minorHAnsi"/>
-        </w:rPr>
-        <w:t xml:space="preserve"> </w:t>
+        <w:t xml:space="preserve">MEDUSA </w:t>
       </w:r>
       <w:r>
         <w:rPr>
@@ -658,13 +857,7 @@
         <w:rPr>
           <w:rFonts w:cstheme="minorHAnsi"/>
         </w:rPr>
-        <w:t>MEDUSA</w:t>
-      </w:r>
-      <w:r>
-        <w:rPr>
-          <w:rFonts w:cstheme="minorHAnsi"/>
-        </w:rPr>
-        <w:t xml:space="preserve"> </w:t>
+        <w:t xml:space="preserve">MEDUSA </w:t>
       </w:r>
       <w:r>
         <w:rPr>
@@ -697,13 +890,7 @@
         <w:rPr>
           <w:rFonts w:cstheme="minorHAnsi"/>
         </w:rPr>
-        <w:t>MEDUSA</w:t>
-      </w:r>
-      <w:r>
-        <w:rPr>
-          <w:rFonts w:cstheme="minorHAnsi"/>
-        </w:rPr>
-        <w:t xml:space="preserve"> </w:t>
+        <w:t xml:space="preserve">MEDUSA </w:t>
       </w:r>
       <w:r>
         <w:rPr>
@@ -727,19 +914,20 @@
         <w:rPr>
           <w:rFonts w:cstheme="minorHAnsi"/>
         </w:rPr>
-        <w:t>MEDUSA</w:t>
-      </w:r>
-      <w:r>
-        <w:rPr>
-          <w:rFonts w:cstheme="minorHAnsi"/>
-        </w:rPr>
-        <w:t xml:space="preserve"> </w:t>
-      </w:r>
-      <w:r>
-        <w:rPr>
-          <w:rFonts w:cstheme="minorHAnsi"/>
-        </w:rPr>
-        <w:t>documentation and illustrated with examples, whenever possible? Does the documentation render properly?</w:t>
+        <w:t xml:space="preserve">MEDUSA </w:t>
+      </w:r>
+      <w:r>
+        <w:rPr>
+          <w:rFonts w:cstheme="minorHAnsi"/>
+        </w:rPr>
+        <w:t xml:space="preserve">documentation and </w:t>
+      </w:r>
+      <w:r>
+        <w:rPr>
+          <w:rFonts w:cstheme="minorHAnsi"/>
+        </w:rPr>
+        <w:lastRenderedPageBreak/>
+        <w:t>illustrated with examples, whenever possible? Does the documentation render properly?</w:t>
       </w:r>
     </w:p>
     <w:p>
@@ -802,7 +990,6 @@
         <w:rPr>
           <w:rFonts w:cstheme="minorHAnsi"/>
         </w:rPr>
-        <w:lastRenderedPageBreak/>
         <w:t xml:space="preserve">Is the code backwards compatible with previous versions of </w:t>
       </w:r>
       <w:r>
@@ -937,7 +1124,7 @@
         </w:rPr>
         <w:t xml:space="preserve"> </w:t>
       </w:r>
-      <w:hyperlink r:id="rId9" w:history="1">
+      <w:hyperlink r:id="rId10" w:history="1">
         <w:r>
           <w:rPr>
             <w:rStyle w:val="Hipervnculo"/>
@@ -1018,15 +1205,7 @@
           <w:sz w:val="22"/>
           <w:szCs w:val="22"/>
         </w:rPr>
-        <w:t xml:space="preserve"> </w:t>
-      </w:r>
-      <w:r>
-        <w:rPr>
-          <w:rFonts w:asciiTheme="minorHAnsi" w:eastAsiaTheme="minorHAnsi" w:hAnsiTheme="minorHAnsi" w:cstheme="minorHAnsi"/>
-          <w:sz w:val="22"/>
-          <w:szCs w:val="22"/>
-        </w:rPr>
-        <w:t>the Fork button</w:t>
+        <w:t xml:space="preserve"> the Fork button</w:t>
       </w:r>
       <w:r>
         <w:rPr>
@@ -1044,7 +1223,7 @@
         </w:rPr>
         <w:t xml:space="preserve">. This will create a copy of the repo, under your username. For more details on how to fork a repository see this </w:t>
       </w:r>
-      <w:hyperlink r:id="rId10" w:history="1">
+      <w:hyperlink r:id="rId11" w:history="1">
         <w:r>
           <w:rPr>
             <w:rStyle w:val="Hipervnculo"/>
@@ -1316,7 +1495,7 @@
         </w:rPr>
         <w:t>Open a Pull Request (PR). Go to the original project repo on GitHub. There will be a message about your recently pushed branch, asking if you would like to open a pull request. Follow the prompts, compare across repositories, and submit the PR. This will send an email to the committers. You may want to consider sending an email to the mailing list for more visibility. For more details, see the </w:t>
       </w:r>
-      <w:hyperlink r:id="rId11" w:history="1">
+      <w:hyperlink r:id="rId12" w:history="1">
         <w:r>
           <w:rPr>
             <w:rStyle w:val="Hipervnculo"/>
@@ -1477,7 +1656,7 @@
         </w:rPr>
         <w:t>API reference —The </w:t>
       </w:r>
-      <w:hyperlink r:id="rId12" w:history="1">
+      <w:hyperlink r:id="rId13" w:history="1">
         <w:r>
           <w:rPr>
             <w:rFonts w:cstheme="minorHAnsi"/>
@@ -1491,7 +1670,7 @@
         </w:rPr>
         <w:t> are generated from docstrings in the </w:t>
       </w:r>
-      <w:hyperlink r:id="rId13" w:history="1">
+      <w:hyperlink r:id="rId14" w:history="1">
         <w:r>
           <w:rPr>
             <w:rFonts w:cstheme="minorHAnsi"/>
@@ -1530,9 +1709,10 @@
         <w:rPr>
           <w:rFonts w:cstheme="minorHAnsi"/>
         </w:rPr>
+        <w:lastRenderedPageBreak/>
         <w:t>Narrative documentation —These are </w:t>
       </w:r>
-      <w:hyperlink r:id="rId14" w:history="1">
+      <w:hyperlink r:id="rId15" w:history="1">
         <w:r>
           <w:rPr>
             <w:rFonts w:cstheme="minorHAnsi"/>
@@ -1546,7 +1726,7 @@
         </w:rPr>
         <w:t>, </w:t>
       </w:r>
-      <w:hyperlink r:id="rId15" w:history="1">
+      <w:hyperlink r:id="rId16" w:history="1">
         <w:r>
           <w:rPr>
             <w:rFonts w:cstheme="minorHAnsi"/>
@@ -1572,7 +1752,7 @@
         </w:rPr>
         <w:t xml:space="preserve"> code. This documentation is in the </w:t>
       </w:r>
-      <w:hyperlink r:id="rId16" w:history="1">
+      <w:hyperlink r:id="rId17" w:history="1">
         <w:r>
           <w:rPr>
             <w:rStyle w:val="Hipervnculo"/>
@@ -1603,6 +1783,328 @@
     </w:p>
     <w:p>
       <w:pPr>
+        <w:pStyle w:val="Ttulo2"/>
+        <w:shd w:val="clear" w:color="auto" w:fill="FFFFFF"/>
+        <w:spacing w:before="0" w:after="160"/>
+        <w:jc w:val="both"/>
+        <w:rPr>
+          <w:rFonts w:asciiTheme="minorHAnsi" w:eastAsiaTheme="minorHAnsi" w:hAnsiTheme="minorHAnsi" w:cstheme="minorHAnsi"/>
+          <w:b/>
+          <w:bCs/>
+          <w:color w:val="auto"/>
+          <w:sz w:val="22"/>
+          <w:szCs w:val="22"/>
+          <w:u w:val="single"/>
+        </w:rPr>
+      </w:pPr>
+      <w:r>
+        <w:rPr>
+          <w:rFonts w:asciiTheme="minorHAnsi" w:eastAsiaTheme="minorHAnsi" w:hAnsiTheme="minorHAnsi" w:cstheme="minorHAnsi"/>
+          <w:b/>
+          <w:bCs/>
+          <w:color w:val="auto"/>
+          <w:sz w:val="22"/>
+          <w:szCs w:val="22"/>
+          <w:u w:val="single"/>
+        </w:rPr>
+        <w:t>Contribution</w:t>
+      </w:r>
+      <w:r>
+        <w:rPr>
+          <w:rFonts w:asciiTheme="minorHAnsi" w:eastAsiaTheme="minorHAnsi" w:hAnsiTheme="minorHAnsi" w:cstheme="minorHAnsi"/>
+          <w:b/>
+          <w:bCs/>
+          <w:color w:val="auto"/>
+          <w:sz w:val="22"/>
+          <w:szCs w:val="22"/>
+          <w:u w:val="single"/>
+        </w:rPr>
+        <w:t>s</w:t>
+      </w:r>
+      <w:r>
+        <w:rPr>
+          <w:rFonts w:asciiTheme="minorHAnsi" w:eastAsiaTheme="minorHAnsi" w:hAnsiTheme="minorHAnsi" w:cstheme="minorHAnsi"/>
+          <w:b/>
+          <w:bCs/>
+          <w:color w:val="auto"/>
+          <w:sz w:val="22"/>
+          <w:szCs w:val="22"/>
+          <w:u w:val="single"/>
+        </w:rPr>
+        <w:t xml:space="preserve"> </w:t>
+      </w:r>
+      <w:r>
+        <w:rPr>
+          <w:rFonts w:asciiTheme="minorHAnsi" w:eastAsiaTheme="minorHAnsi" w:hAnsiTheme="minorHAnsi" w:cstheme="minorHAnsi"/>
+          <w:b/>
+          <w:bCs/>
+          <w:color w:val="auto"/>
+          <w:sz w:val="22"/>
+          <w:szCs w:val="22"/>
+          <w:u w:val="single"/>
+        </w:rPr>
+        <w:t>to the API reference</w:t>
+      </w:r>
+    </w:p>
+    <w:p>
+      <w:pPr>
+        <w:jc w:val="both"/>
+        <w:rPr>
+          <w:rFonts w:cstheme="minorHAnsi"/>
+        </w:rPr>
+      </w:pPr>
+      <w:r>
+        <w:rPr>
+          <w:rFonts w:cstheme="minorHAnsi"/>
+        </w:rPr>
+        <w:t xml:space="preserve">Contributions to the API reference are made by changing the docstrings in the MEDUSA source code. Follow the steps in the </w:t>
+      </w:r>
+      <w:r>
+        <w:rPr>
+          <w:rStyle w:val="Hipervnculo"/>
+        </w:rPr>
+        <w:t>contribute code</w:t>
+      </w:r>
+      <w:r>
+        <w:rPr>
+          <w:rFonts w:cstheme="minorHAnsi"/>
+        </w:rPr>
+        <w:t xml:space="preserve"> tutorial to update the documentation. MEDUSA docstrings are built using Sphinx </w:t>
+      </w:r>
+      <w:r>
+        <w:rPr>
+          <w:rFonts w:cstheme="minorHAnsi"/>
+        </w:rPr>
+        <w:t>using</w:t>
+      </w:r>
+      <w:r>
+        <w:rPr>
+          <w:rFonts w:cstheme="minorHAnsi"/>
+        </w:rPr>
+        <w:t xml:space="preserve"> the </w:t>
+      </w:r>
+      <w:proofErr w:type="spellStart"/>
+      <w:r>
+        <w:rPr>
+          <w:rFonts w:cstheme="minorHAnsi"/>
+        </w:rPr>
+        <w:t>numpydocs</w:t>
+      </w:r>
+      <w:proofErr w:type="spellEnd"/>
+      <w:r>
+        <w:rPr>
+          <w:rFonts w:cstheme="minorHAnsi"/>
+        </w:rPr>
+        <w:t xml:space="preserve"> syntax. Any contribution must follow this syntax. To know more about this </w:t>
+      </w:r>
+      <w:proofErr w:type="spellStart"/>
+      <w:r>
+        <w:rPr>
+          <w:rFonts w:cstheme="minorHAnsi"/>
+        </w:rPr>
+        <w:t>numpydocs</w:t>
+      </w:r>
+      <w:proofErr w:type="spellEnd"/>
+      <w:r>
+        <w:rPr>
+          <w:rFonts w:cstheme="minorHAnsi"/>
+        </w:rPr>
+        <w:t xml:space="preserve">, see the </w:t>
+      </w:r>
+      <w:hyperlink r:id="rId18" w:history="1">
+        <w:r>
+          <w:rPr>
+            <w:rStyle w:val="Hipervnculo"/>
+            <w:rFonts w:cstheme="minorHAnsi"/>
+          </w:rPr>
+          <w:t>official website.</w:t>
+        </w:r>
+      </w:hyperlink>
+    </w:p>
+    <w:p>
+      <w:pPr>
+        <w:pStyle w:val="Ttulo2"/>
+        <w:shd w:val="clear" w:color="auto" w:fill="FFFFFF"/>
+        <w:spacing w:before="0" w:after="160"/>
+        <w:jc w:val="both"/>
+        <w:rPr>
+          <w:rFonts w:asciiTheme="minorHAnsi" w:eastAsiaTheme="minorHAnsi" w:hAnsiTheme="minorHAnsi" w:cstheme="minorHAnsi"/>
+          <w:b/>
+          <w:bCs/>
+          <w:color w:val="auto"/>
+          <w:sz w:val="22"/>
+          <w:szCs w:val="22"/>
+          <w:u w:val="single"/>
+        </w:rPr>
+      </w:pPr>
+      <w:r>
+        <w:rPr>
+          <w:rFonts w:asciiTheme="minorHAnsi" w:eastAsiaTheme="minorHAnsi" w:hAnsiTheme="minorHAnsi" w:cstheme="minorHAnsi"/>
+          <w:b/>
+          <w:bCs/>
+          <w:color w:val="auto"/>
+          <w:sz w:val="22"/>
+          <w:szCs w:val="22"/>
+          <w:u w:val="single"/>
+        </w:rPr>
+        <w:t>Contribution</w:t>
+      </w:r>
+      <w:r>
+        <w:rPr>
+          <w:rFonts w:asciiTheme="minorHAnsi" w:eastAsiaTheme="minorHAnsi" w:hAnsiTheme="minorHAnsi" w:cstheme="minorHAnsi"/>
+          <w:b/>
+          <w:bCs/>
+          <w:color w:val="auto"/>
+          <w:sz w:val="22"/>
+          <w:szCs w:val="22"/>
+          <w:u w:val="single"/>
+        </w:rPr>
+        <w:t>s</w:t>
+      </w:r>
+      <w:r>
+        <w:rPr>
+          <w:rFonts w:asciiTheme="minorHAnsi" w:eastAsiaTheme="minorHAnsi" w:hAnsiTheme="minorHAnsi" w:cstheme="minorHAnsi"/>
+          <w:b/>
+          <w:bCs/>
+          <w:color w:val="auto"/>
+          <w:sz w:val="22"/>
+          <w:szCs w:val="22"/>
+          <w:u w:val="single"/>
+        </w:rPr>
+        <w:t xml:space="preserve"> </w:t>
+      </w:r>
+      <w:r>
+        <w:rPr>
+          <w:rFonts w:asciiTheme="minorHAnsi" w:eastAsiaTheme="minorHAnsi" w:hAnsiTheme="minorHAnsi" w:cstheme="minorHAnsi"/>
+          <w:b/>
+          <w:bCs/>
+          <w:color w:val="auto"/>
+          <w:sz w:val="22"/>
+          <w:szCs w:val="22"/>
+          <w:u w:val="single"/>
+        </w:rPr>
+        <w:t xml:space="preserve">to the </w:t>
+      </w:r>
+      <w:r>
+        <w:rPr>
+          <w:rFonts w:asciiTheme="minorHAnsi" w:eastAsiaTheme="minorHAnsi" w:hAnsiTheme="minorHAnsi" w:cstheme="minorHAnsi"/>
+          <w:b/>
+          <w:bCs/>
+          <w:color w:val="auto"/>
+          <w:sz w:val="22"/>
+          <w:szCs w:val="22"/>
+          <w:u w:val="single"/>
+        </w:rPr>
+        <w:t>narrative documentation</w:t>
+      </w:r>
+    </w:p>
+    <w:p>
+      <w:pPr>
+        <w:jc w:val="both"/>
+        <w:rPr>
+          <w:rFonts w:cstheme="minorHAnsi"/>
+        </w:rPr>
+      </w:pPr>
+      <w:r>
+        <w:rPr>
+          <w:rFonts w:cstheme="minorHAnsi"/>
+        </w:rPr>
+        <w:t xml:space="preserve">To contribute to the narrative documentation, which includes </w:t>
+      </w:r>
+      <w:proofErr w:type="spellStart"/>
+      <w:r>
+        <w:rPr>
+          <w:rFonts w:cstheme="minorHAnsi"/>
+        </w:rPr>
+        <w:t>Jupyter</w:t>
+      </w:r>
+      <w:proofErr w:type="spellEnd"/>
+      <w:r>
+        <w:rPr>
+          <w:rFonts w:cstheme="minorHAnsi"/>
+        </w:rPr>
+        <w:t xml:space="preserve"> notebooks with examples that show different parts of the MEDUSA</w:t>
+      </w:r>
+      <w:r>
+        <w:rPr>
+          <w:rFonts w:cstheme="minorHAnsi"/>
+        </w:rPr>
+        <w:t>©</w:t>
+      </w:r>
+      <w:r>
+        <w:rPr>
+          <w:rFonts w:cstheme="minorHAnsi"/>
+        </w:rPr>
+        <w:t xml:space="preserve"> Kernel library, you need to update the </w:t>
+      </w:r>
+      <w:hyperlink r:id="rId19" w:history="1">
+        <w:r>
+          <w:rPr>
+            <w:rStyle w:val="Hipervnculo"/>
+            <w:rFonts w:cstheme="minorHAnsi"/>
+          </w:rPr>
+          <w:t>medusa-tutorials</w:t>
+        </w:r>
+      </w:hyperlink>
+      <w:r>
+        <w:rPr>
+          <w:rFonts w:cstheme="minorHAnsi"/>
+        </w:rPr>
+        <w:t xml:space="preserve"> repository. Any new tutorial added to this repository will be displayed automatically in this documentation. To contribute to the repository, </w:t>
+      </w:r>
+      <w:r>
+        <w:rPr>
+          <w:rFonts w:cstheme="minorHAnsi"/>
+        </w:rPr>
+        <w:t xml:space="preserve">the process is the same that for the source code. In this case, you will need to fork the </w:t>
+      </w:r>
+      <w:hyperlink r:id="rId20" w:history="1">
+        <w:r>
+          <w:rPr>
+            <w:rStyle w:val="Hipervnculo"/>
+            <w:rFonts w:cstheme="minorHAnsi"/>
+            <w14:textFill>
+              <w14:solidFill>
+                <w14:srgbClr w14:val="0000FF">
+                  <w14:lumMod w14:val="75000"/>
+                </w14:srgbClr>
+              </w14:solidFill>
+            </w14:textFill>
+          </w:rPr>
+          <w:t>medusa-tutorials</w:t>
+        </w:r>
+        <w:r>
+          <w:rPr>
+            <w:rStyle w:val="Hipervnculo"/>
+            <w:rFonts w:cstheme="minorHAnsi"/>
+            <w14:textFill>
+              <w14:solidFill>
+                <w14:srgbClr w14:val="0000FF">
+                  <w14:lumMod w14:val="75000"/>
+                </w14:srgbClr>
+              </w14:solidFill>
+            </w14:textFill>
+          </w:rPr>
+          <w:t xml:space="preserve"> repository</w:t>
+        </w:r>
+      </w:hyperlink>
+      <w:r>
+        <w:rPr>
+          <w:rStyle w:val="Hipervnculo"/>
+          <w:rFonts w:cstheme="minorHAnsi"/>
+          <w14:textFill>
+            <w14:solidFill>
+              <w14:srgbClr w14:val="0000FF">
+                <w14:lumMod w14:val="75000"/>
+              </w14:srgbClr>
+            </w14:solidFill>
+          </w14:textFill>
+        </w:rPr>
+        <w:t>.</w:t>
+      </w:r>
+    </w:p>
+    <w:p>
+      <w:pPr>
         <w:pStyle w:val="Ttulo1"/>
         <w:spacing w:before="0" w:after="160"/>
         <w:jc w:val="both"/>
@@ -1620,19 +2122,108 @@
         <w:rPr>
           <w:rFonts w:asciiTheme="minorHAnsi" w:hAnsiTheme="minorHAnsi" w:cstheme="minorHAnsi"/>
         </w:rPr>
-        <w:t xml:space="preserve">ssues and </w:t>
-      </w:r>
-      <w:r>
-        <w:rPr>
-          <w:rFonts w:asciiTheme="minorHAnsi" w:hAnsiTheme="minorHAnsi" w:cstheme="minorHAnsi"/>
-        </w:rPr>
-        <w:t xml:space="preserve">making </w:t>
-      </w:r>
-      <w:r>
-        <w:rPr>
-          <w:rFonts w:asciiTheme="minorHAnsi" w:hAnsiTheme="minorHAnsi" w:cstheme="minorHAnsi"/>
-        </w:rPr>
-        <w:t>suggestions</w:t>
+        <w:t>ssues suggestions</w:t>
+      </w:r>
+    </w:p>
+    <w:p>
+      <w:pPr>
+        <w:jc w:val="both"/>
+      </w:pPr>
+      <w:r>
+        <w:rPr>
+          <w:rFonts w:cstheme="minorHAnsi"/>
+        </w:rPr>
+        <w:t xml:space="preserve">If you don’t have </w:t>
+      </w:r>
+      <w:r>
+        <w:rPr>
+          <w:rFonts w:cstheme="minorHAnsi"/>
+        </w:rPr>
+        <w:t xml:space="preserve">the </w:t>
+      </w:r>
+      <w:r>
+        <w:rPr>
+          <w:rFonts w:cstheme="minorHAnsi"/>
+        </w:rPr>
+        <w:t>time or knowledge to contribute source code</w:t>
+      </w:r>
+      <w:r>
+        <w:rPr>
+          <w:rFonts w:cstheme="minorHAnsi"/>
+        </w:rPr>
+        <w:t xml:space="preserve"> to the project</w:t>
+      </w:r>
+      <w:r>
+        <w:rPr>
+          <w:rFonts w:cstheme="minorHAnsi"/>
+        </w:rPr>
+        <w:t xml:space="preserve">, you can </w:t>
+      </w:r>
+      <w:r>
+        <w:rPr>
+          <w:rFonts w:cstheme="minorHAnsi"/>
+        </w:rPr>
+        <w:t xml:space="preserve">also </w:t>
+      </w:r>
+      <w:r>
+        <w:rPr>
+          <w:rFonts w:cstheme="minorHAnsi"/>
+        </w:rPr>
+        <w:t xml:space="preserve">report issues and make improvement suggestions. </w:t>
+      </w:r>
+      <w:r>
+        <w:rPr>
+          <w:rFonts w:cstheme="minorHAnsi"/>
+        </w:rPr>
+        <w:t>This task is equally appreciated and will speed up the improvement of MEDUSA</w:t>
+      </w:r>
+      <w:r>
+        <w:rPr>
+          <w:rFonts w:cstheme="minorHAnsi"/>
+        </w:rPr>
+        <w:t>©</w:t>
+      </w:r>
+      <w:r>
+        <w:rPr>
+          <w:rFonts w:cstheme="minorHAnsi"/>
+        </w:rPr>
+        <w:t xml:space="preserve"> Kernel</w:t>
+      </w:r>
+      <w:r>
+        <w:rPr>
+          <w:rFonts w:cstheme="minorHAnsi"/>
+        </w:rPr>
+        <w:t xml:space="preserve">. To report issues and suggestions, use the issues section of the </w:t>
+      </w:r>
+      <w:hyperlink r:id="rId21" w:history="1">
+        <w:r>
+          <w:rPr>
+            <w:rStyle w:val="Hipervnculo"/>
+            <w:rFonts w:cstheme="minorHAnsi"/>
+            <w14:textFill>
+              <w14:solidFill>
+                <w14:srgbClr w14:val="0000FF">
+                  <w14:lumMod w14:val="75000"/>
+                </w14:srgbClr>
+              </w14:solidFill>
+            </w14:textFill>
+          </w:rPr>
+          <w:t>official repository</w:t>
+        </w:r>
+      </w:hyperlink>
+      <w:r>
+        <w:rPr>
+          <w:rStyle w:val="Hipervnculo"/>
+          <w:rFonts w:cstheme="minorHAnsi"/>
+          <w14:textFill>
+            <w14:solidFill>
+              <w14:srgbClr w14:val="0000FF">
+                <w14:lumMod w14:val="75000"/>
+              </w14:srgbClr>
+            </w14:solidFill>
+          </w14:textFill>
+        </w:rPr>
+        <w:t xml:space="preserve">. </w:t>
       </w:r>
     </w:p>
     <w:sectPr>
@@ -1883,6 +2474,119 @@
     </w:lvl>
   </w:abstractNum>
   <w:abstractNum w:abstractNumId="2" w15:restartNumberingAfterBreak="0">
+    <w:nsid w:val="13846385"/>
+    <w:multiLevelType w:val="multilevel"/>
+    <w:tmpl w:val="4EFED9AA"/>
+    <w:lvl w:ilvl="0">
+      <w:start w:val="1"/>
+      <w:numFmt w:val="decimal"/>
+      <w:lvlText w:val="%1."/>
+      <w:lvlJc w:val="left"/>
+      <w:pPr>
+        <w:tabs>
+          <w:tab w:val="num" w:pos="720"/>
+        </w:tabs>
+        <w:ind w:left="720" w:hanging="360"/>
+      </w:pPr>
+    </w:lvl>
+    <w:lvl w:ilvl="1" w:tentative="1">
+      <w:start w:val="1"/>
+      <w:numFmt w:val="decimal"/>
+      <w:lvlText w:val="%2."/>
+      <w:lvlJc w:val="left"/>
+      <w:pPr>
+        <w:tabs>
+          <w:tab w:val="num" w:pos="1440"/>
+        </w:tabs>
+        <w:ind w:left="1440" w:hanging="360"/>
+      </w:pPr>
+    </w:lvl>
+    <w:lvl w:ilvl="2" w:tentative="1">
+      <w:start w:val="1"/>
+      <w:numFmt w:val="decimal"/>
+      <w:lvlText w:val="%3."/>
+      <w:lvlJc w:val="left"/>
+      <w:pPr>
+        <w:tabs>
+          <w:tab w:val="num" w:pos="2160"/>
+        </w:tabs>
+        <w:ind w:left="2160" w:hanging="360"/>
+      </w:pPr>
+    </w:lvl>
+    <w:lvl w:ilvl="3" w:tentative="1">
+      <w:start w:val="1"/>
+      <w:numFmt w:val="decimal"/>
+      <w:lvlText w:val="%4."/>
+      <w:lvlJc w:val="left"/>
+      <w:pPr>
+        <w:tabs>
+          <w:tab w:val="num" w:pos="2880"/>
+        </w:tabs>
+        <w:ind w:left="2880" w:hanging="360"/>
+      </w:pPr>
+    </w:lvl>
+    <w:lvl w:ilvl="4" w:tentative="1">
+      <w:start w:val="1"/>
+      <w:numFmt w:val="decimal"/>
+      <w:lvlText w:val="%5."/>
+      <w:lvlJc w:val="left"/>
+      <w:pPr>
+        <w:tabs>
+          <w:tab w:val="num" w:pos="3600"/>
+        </w:tabs>
+        <w:ind w:left="3600" w:hanging="360"/>
+      </w:pPr>
+    </w:lvl>
+    <w:lvl w:ilvl="5" w:tentative="1">
+      <w:start w:val="1"/>
+      <w:numFmt w:val="decimal"/>
+      <w:lvlText w:val="%6."/>
+      <w:lvlJc w:val="left"/>
+      <w:pPr>
+        <w:tabs>
+          <w:tab w:val="num" w:pos="4320"/>
+        </w:tabs>
+        <w:ind w:left="4320" w:hanging="360"/>
+      </w:pPr>
+    </w:lvl>
+    <w:lvl w:ilvl="6" w:tentative="1">
+      <w:start w:val="1"/>
+      <w:numFmt w:val="decimal"/>
+      <w:lvlText w:val="%7."/>
+      <w:lvlJc w:val="left"/>
+      <w:pPr>
+        <w:tabs>
+          <w:tab w:val="num" w:pos="5040"/>
+        </w:tabs>
+        <w:ind w:left="5040" w:hanging="360"/>
+      </w:pPr>
+    </w:lvl>
+    <w:lvl w:ilvl="7" w:tentative="1">
+      <w:start w:val="1"/>
+      <w:numFmt w:val="decimal"/>
+      <w:lvlText w:val="%8."/>
+      <w:lvlJc w:val="left"/>
+      <w:pPr>
+        <w:tabs>
+          <w:tab w:val="num" w:pos="5760"/>
+        </w:tabs>
+        <w:ind w:left="5760" w:hanging="360"/>
+      </w:pPr>
+    </w:lvl>
+    <w:lvl w:ilvl="8" w:tentative="1">
+      <w:start w:val="1"/>
+      <w:numFmt w:val="decimal"/>
+      <w:lvlText w:val="%9."/>
+      <w:lvlJc w:val="left"/>
+      <w:pPr>
+        <w:tabs>
+          <w:tab w:val="num" w:pos="6480"/>
+        </w:tabs>
+        <w:ind w:left="6480" w:hanging="360"/>
+      </w:pPr>
+    </w:lvl>
+  </w:abstractNum>
+  <w:abstractNum w:abstractNumId="3" w15:restartNumberingAfterBreak="0">
     <w:nsid w:val="29125EB1"/>
     <w:multiLevelType w:val="multilevel"/>
     <w:tmpl w:val="D94A8776"/>
@@ -2031,7 +2735,7 @@
       </w:rPr>
     </w:lvl>
   </w:abstractNum>
-  <w:abstractNum w:abstractNumId="3" w15:restartNumberingAfterBreak="0">
+  <w:abstractNum w:abstractNumId="4" w15:restartNumberingAfterBreak="0">
     <w:nsid w:val="46C65CC1"/>
     <w:multiLevelType w:val="multilevel"/>
     <w:tmpl w:val="4EFED9AA"/>
@@ -2144,7 +2848,7 @@
       </w:pPr>
     </w:lvl>
   </w:abstractNum>
-  <w:abstractNum w:abstractNumId="4" w15:restartNumberingAfterBreak="0">
+  <w:abstractNum w:abstractNumId="5" w15:restartNumberingAfterBreak="0">
     <w:nsid w:val="4BE12EE3"/>
     <w:multiLevelType w:val="hybridMultilevel"/>
     <w:tmpl w:val="FA78514E"/>
@@ -2261,15 +2965,18 @@
     <w:abstractNumId w:val="0"/>
   </w:num>
   <w:num w:numId="2" w16cid:durableId="1808936857">
-    <w:abstractNumId w:val="4"/>
+    <w:abstractNumId w:val="5"/>
   </w:num>
   <w:num w:numId="3" w16cid:durableId="1392728171">
     <w:abstractNumId w:val="1"/>
   </w:num>
   <w:num w:numId="4" w16cid:durableId="789976556">
+    <w:abstractNumId w:val="4"/>
+  </w:num>
+  <w:num w:numId="5" w16cid:durableId="419916392">
     <w:abstractNumId w:val="3"/>
   </w:num>
-  <w:num w:numId="5" w16cid:durableId="419916392">
+  <w:num w:numId="6" w16cid:durableId="610286047">
     <w:abstractNumId w:val="2"/>
   </w:num>
 </w:numbering>
@@ -2850,6 +3557,18 @@
       <w:shd w:val="clear" w:color="auto" w:fill="E1DFDD"/>
     </w:rPr>
   </w:style>
+  <w:style w:type="character" w:styleId="Hipervnculovisitado">
+    <w:name w:val="FollowedHyperlink"/>
+    <w:basedOn w:val="Fuentedeprrafopredeter"/>
+    <w:uiPriority w:val="99"/>
+    <w:semiHidden/>
+    <w:unhideWhenUsed/>
+    <w:rsid w:val="009A58F1"/>
+    <w:rPr>
+      <w:color w:val="954F72" w:themeColor="followedHyperlink"/>
+      <w:u w:val="single"/>
+    </w:rPr>
+  </w:style>
 </w:styles>
 </file>
 

</xml_diff>